<commit_message>
COMM - Editing Assignment update / save
</commit_message>
<xml_diff>
--- a/College/0 - January 2025 - Classes/COMM 1100 - Communications/Online Editing Activity Winter 2025.docx
+++ b/College/0 - January 2025 - Classes/COMM 1100 - Communications/Online Editing Activity Winter 2025.docx
@@ -3538,7 +3538,65 @@
           <w:sz w:val="24"/>
           <w:szCs w:val="24"/>
         </w:rPr>
-        <w:t xml:space="preserve">paragraph but didn’t break the suggestions down for me. They all changed the paragraph in significant enough ways that I can’t really tell </w:t>
+        <w:t>paragraph but didn’t break the suggestions down for me</w:t>
+      </w:r>
+      <w:r>
+        <w:rPr>
+          <w:sz w:val="24"/>
+          <w:szCs w:val="24"/>
+        </w:rPr>
+        <w:t xml:space="preserve"> the way ChatGPT did</w:t>
+      </w:r>
+      <w:r>
+        <w:rPr>
+          <w:sz w:val="24"/>
+          <w:szCs w:val="24"/>
+        </w:rPr>
+        <w:t>.</w:t>
+      </w:r>
+      <w:r>
+        <w:rPr>
+          <w:sz w:val="24"/>
+          <w:szCs w:val="24"/>
+        </w:rPr>
+        <w:t xml:space="preserve"> I like ChatGPT because I can define a ruleset that it “remembers” for every conversation, so my ChatGPT has been trained to know the kind of editing output I prefer. But Copilot and </w:t>
+      </w:r>
+      <w:proofErr w:type="spellStart"/>
+      <w:r>
+        <w:rPr>
+          <w:sz w:val="24"/>
+          <w:szCs w:val="24"/>
+        </w:rPr>
+        <w:t>DeepSeek</w:t>
+      </w:r>
+      <w:proofErr w:type="spellEnd"/>
+      <w:r>
+        <w:rPr>
+          <w:sz w:val="24"/>
+          <w:szCs w:val="24"/>
+        </w:rPr>
+        <w:t xml:space="preserve"> are giving me basic surface level stuff that I’m not happy with, and it would take way more time and emotional bandwidth than it’s worth to fiddle with the prompt until it gives me something I’m satisfied with. The</w:t>
+      </w:r>
+      <w:r>
+        <w:rPr>
+          <w:sz w:val="24"/>
+          <w:szCs w:val="24"/>
+        </w:rPr>
+        <w:t xml:space="preserve"> paragraph</w:t>
+      </w:r>
+      <w:r>
+        <w:rPr>
+          <w:sz w:val="24"/>
+          <w:szCs w:val="24"/>
+        </w:rPr>
+        <w:t>s were changed</w:t>
+      </w:r>
+      <w:r>
+        <w:rPr>
+          <w:sz w:val="24"/>
+          <w:szCs w:val="24"/>
+        </w:rPr>
+        <w:t xml:space="preserve"> in significant enough ways that I can’t really tell </w:t>
       </w:r>
       <w:proofErr w:type="gramStart"/>
       <w:r>
@@ -3554,7 +3612,98 @@
           <w:sz w:val="24"/>
           <w:szCs w:val="24"/>
         </w:rPr>
-        <w:t xml:space="preserve"> whether the “errors” are addressed. When you revamp and rewrite the whole thing, it kind of takes the “error” status away by overwriting the whole thing altogether. I think that they offered good options for clarity and flow, though.</w:t>
+        <w:t xml:space="preserve"> whether the “errors” </w:t>
+      </w:r>
+      <w:r>
+        <w:rPr>
+          <w:sz w:val="24"/>
+          <w:szCs w:val="24"/>
+        </w:rPr>
+        <w:t>were</w:t>
+      </w:r>
+      <w:r>
+        <w:rPr>
+          <w:sz w:val="24"/>
+          <w:szCs w:val="24"/>
+        </w:rPr>
+        <w:t xml:space="preserve"> addressed</w:t>
+      </w:r>
+      <w:r>
+        <w:rPr>
+          <w:sz w:val="24"/>
+          <w:szCs w:val="24"/>
+        </w:rPr>
+        <w:t xml:space="preserve"> or just reworked into the new output</w:t>
+      </w:r>
+      <w:r>
+        <w:rPr>
+          <w:sz w:val="24"/>
+          <w:szCs w:val="24"/>
+        </w:rPr>
+        <w:t>.</w:t>
+      </w:r>
+      <w:r>
+        <w:rPr>
+          <w:sz w:val="24"/>
+          <w:szCs w:val="24"/>
+        </w:rPr>
+        <w:t xml:space="preserve"> It takes a lot more effort to compare the original to the new, when there’s edit history just a summary of changes in the output that could be a total lie. </w:t>
+      </w:r>
+      <w:r>
+        <w:rPr>
+          <w:sz w:val="24"/>
+          <w:szCs w:val="24"/>
+        </w:rPr>
+        <w:t xml:space="preserve">I </w:t>
+      </w:r>
+      <w:r>
+        <w:rPr>
+          <w:sz w:val="24"/>
+          <w:szCs w:val="24"/>
+        </w:rPr>
+        <w:t xml:space="preserve">do </w:t>
+      </w:r>
+      <w:r>
+        <w:rPr>
+          <w:sz w:val="24"/>
+          <w:szCs w:val="24"/>
+        </w:rPr>
+        <w:t>think that they offer good options for clarity and flow</w:t>
+      </w:r>
+      <w:r>
+        <w:rPr>
+          <w:sz w:val="24"/>
+          <w:szCs w:val="24"/>
+        </w:rPr>
+        <w:t xml:space="preserve"> between sentences though. That’s something AI </w:t>
+      </w:r>
+      <w:r>
+        <w:rPr>
+          <w:sz w:val="24"/>
+          <w:szCs w:val="24"/>
+        </w:rPr>
+        <w:t>could</w:t>
+      </w:r>
+      <w:r>
+        <w:rPr>
+          <w:sz w:val="24"/>
+          <w:szCs w:val="24"/>
+        </w:rPr>
+        <w:t xml:space="preserve"> help me </w:t>
+      </w:r>
+      <w:r>
+        <w:rPr>
+          <w:sz w:val="24"/>
+          <w:szCs w:val="24"/>
+        </w:rPr>
+        <w:t>improve, but it does take effort and time and energy to set up without getting overwhelmed</w:t>
+      </w:r>
+      <w:r>
+        <w:rPr>
+          <w:sz w:val="24"/>
+          <w:szCs w:val="24"/>
+        </w:rPr>
+        <w:t xml:space="preserve">. </w:t>
       </w:r>
     </w:p>
     <w:p>
@@ -3573,6 +3722,7 @@
           <w:sz w:val="24"/>
           <w:szCs w:val="24"/>
         </w:rPr>
+        <w:lastRenderedPageBreak/>
         <w:t>Q2) Reflect on your experience using generative AI for editing written work.  Were any challenges you faced while using the Gen AI tools or in the editing process?</w:t>
       </w:r>
       <w:r>
@@ -3597,47 +3747,91 @@
           <w:sz w:val="24"/>
           <w:szCs w:val="24"/>
         </w:rPr>
-        <w:t xml:space="preserve">The challenge I faced was keeping track of three separate outputs and ensuring I organized the information well in this document. It’s a lot smoother when I can just </w:t>
-      </w:r>
-      <w:proofErr w:type="gramStart"/>
-      <w:r>
-        <w:rPr>
-          <w:sz w:val="24"/>
-          <w:szCs w:val="24"/>
-        </w:rPr>
-        <w:t>write, and</w:t>
-      </w:r>
-      <w:proofErr w:type="gramEnd"/>
-      <w:r>
-        <w:rPr>
-          <w:sz w:val="24"/>
-          <w:szCs w:val="24"/>
-        </w:rPr>
-        <w:t xml:space="preserve"> not have to worry about whether or not I’m using the AI appropriately. Keeping things simple </w:t>
-      </w:r>
-      <w:proofErr w:type="gramStart"/>
-      <w:r>
-        <w:rPr>
-          <w:sz w:val="24"/>
-          <w:szCs w:val="24"/>
-        </w:rPr>
-        <w:t>actually helps</w:t>
-      </w:r>
-      <w:proofErr w:type="gramEnd"/>
-      <w:r>
-        <w:rPr>
-          <w:sz w:val="24"/>
-          <w:szCs w:val="24"/>
-        </w:rPr>
-        <w:t xml:space="preserve"> my writing and editing process, and using AI can work against that by overwhelming me with too many similar options. I didn’t revise my prompt because I figured the point of this part of the assignment was to show how the same prompt can result in different outputs from </w:t>
-      </w:r>
-      <w:r>
-        <w:rPr>
-          <w:sz w:val="24"/>
-          <w:szCs w:val="24"/>
-        </w:rPr>
-        <w:lastRenderedPageBreak/>
-        <w:t xml:space="preserve">different tools, but what strikes me is </w:t>
+        <w:t>The challenge I faced was keeping track of three separate outputs and ensuring I organized the information well in this document. It’s a lot smoother when I can just write</w:t>
+      </w:r>
+      <w:r>
+        <w:rPr>
+          <w:sz w:val="24"/>
+          <w:szCs w:val="24"/>
+        </w:rPr>
+        <w:t xml:space="preserve"> without having to</w:t>
+      </w:r>
+      <w:r>
+        <w:rPr>
+          <w:sz w:val="24"/>
+          <w:szCs w:val="24"/>
+        </w:rPr>
+        <w:t xml:space="preserve"> worry about </w:t>
+      </w:r>
+      <w:r>
+        <w:rPr>
+          <w:sz w:val="24"/>
+          <w:szCs w:val="24"/>
+        </w:rPr>
+        <w:t>whether</w:t>
+      </w:r>
+      <w:r>
+        <w:rPr>
+          <w:sz w:val="24"/>
+          <w:szCs w:val="24"/>
+        </w:rPr>
+        <w:t xml:space="preserve"> I’m using</w:t>
+      </w:r>
+      <w:r>
+        <w:rPr>
+          <w:sz w:val="24"/>
+          <w:szCs w:val="24"/>
+        </w:rPr>
+        <w:t xml:space="preserve">, representing, and incorporating </w:t>
+      </w:r>
+      <w:r>
+        <w:rPr>
+          <w:sz w:val="24"/>
+          <w:szCs w:val="24"/>
+        </w:rPr>
+        <w:t>the AI</w:t>
+      </w:r>
+      <w:r>
+        <w:rPr>
+          <w:sz w:val="24"/>
+          <w:szCs w:val="24"/>
+        </w:rPr>
+        <w:t xml:space="preserve"> output</w:t>
+      </w:r>
+      <w:r>
+        <w:rPr>
+          <w:sz w:val="24"/>
+          <w:szCs w:val="24"/>
+        </w:rPr>
+        <w:t xml:space="preserve"> appropriately</w:t>
+      </w:r>
+      <w:r>
+        <w:rPr>
+          <w:sz w:val="24"/>
+          <w:szCs w:val="24"/>
+        </w:rPr>
+        <w:t xml:space="preserve"> into my content</w:t>
+      </w:r>
+      <w:r>
+        <w:rPr>
+          <w:sz w:val="24"/>
+          <w:szCs w:val="24"/>
+        </w:rPr>
+        <w:t xml:space="preserve">. Keeping things simple </w:t>
+      </w:r>
+      <w:r>
+        <w:rPr>
+          <w:sz w:val="24"/>
+          <w:szCs w:val="24"/>
+        </w:rPr>
+        <w:t>helps</w:t>
+      </w:r>
+      <w:r>
+        <w:rPr>
+          <w:sz w:val="24"/>
+          <w:szCs w:val="24"/>
+        </w:rPr>
+        <w:t xml:space="preserve"> my writing and editing process, and using AI can work against that by overwhelming me with too many similar options. I didn’t revise my prompt because I figured the point of this part of the assignment was to show how the same prompt can result in different outputs from different tools, but what strikes me is </w:t>
       </w:r>
       <w:r>
         <w:rPr>

</xml_diff>